<commit_message>
actulizar el resto del contenido
</commit_message>
<xml_diff>
--- a/xml/informeXMLesquema.docx
+++ b/xml/informeXMLesquema.docx
@@ -1,24 +1,47 @@
 
 <file path=word/document.xml><?xml version="1.0" encoding="utf-8"?>
-<w:document xmlns:wpc="http://schemas.microsoft.com/office/word/2010/wordprocessingCanvas" xmlns:cx="http://schemas.microsoft.com/office/drawing/2014/chartex" xmlns:cx1="http://schemas.microsoft.com/office/drawing/2015/9/8/chartex" xmlns:mc="http://schemas.openxmlformats.org/markup-compatibility/2006" xmlns:o="urn:schemas-microsoft-com:office:office" xmlns:r="http://schemas.openxmlformats.org/officeDocument/2006/relationships" xmlns:m="http://schemas.openxmlformats.org/officeDocument/2006/math" xmlns:v="urn:schemas-microsoft-com:vml" xmlns:wp14="http://schemas.microsoft.com/office/word/2010/wordprocessingDrawing" xmlns:wp="http://schemas.openxmlformats.org/drawingml/2006/wordprocessingDrawing" xmlns:w10="urn:schemas-microsoft-com:office:word" xmlns:w="http://schemas.openxmlformats.org/wordprocessingml/2006/main" xmlns:w14="http://schemas.microsoft.com/office/word/2010/wordml" xmlns:w15="http://schemas.microsoft.com/office/word/2012/wordml" xmlns:w16se="http://schemas.microsoft.com/office/word/2015/wordml/symex" xmlns:wpg="http://schemas.microsoft.com/office/word/2010/wordprocessingGroup" xmlns:wpi="http://schemas.microsoft.com/office/word/2010/wordprocessingInk" xmlns:wne="http://schemas.microsoft.com/office/word/2006/wordml" xmlns:wps="http://schemas.microsoft.com/office/word/2010/wordprocessingShape" mc:Ignorable="w14 w15 w16se wp14">
+<w:document xmlns:wpc="http://schemas.microsoft.com/office/word/2010/wordprocessingCanvas" xmlns:cx="http://schemas.microsoft.com/office/drawing/2014/chartex" xmlns:cx1="http://schemas.microsoft.com/office/drawing/2015/9/8/chartex" xmlns:cx2="http://schemas.microsoft.com/office/drawing/2015/10/21/chartex" xmlns:cx3="http://schemas.microsoft.com/office/drawing/2016/5/9/chartex" xmlns:cx4="http://schemas.microsoft.com/office/drawing/2016/5/10/chartex" xmlns:cx5="http://schemas.microsoft.com/office/drawing/2016/5/11/chartex" xmlns:cx6="http://schemas.microsoft.com/office/drawing/2016/5/12/chartex" xmlns:cx7="http://schemas.microsoft.com/office/drawing/2016/5/13/chartex" xmlns:cx8="http://schemas.microsoft.com/office/drawing/2016/5/14/chartex" xmlns:mc="http://schemas.openxmlformats.org/markup-compatibility/2006" xmlns:aink="http://schemas.microsoft.com/office/drawing/2016/ink" xmlns:am3d="http://schemas.microsoft.com/office/drawing/2017/model3d" xmlns:o="urn:schemas-microsoft-com:office:office" xmlns:oel="http://schemas.microsoft.com/office/2019/extlst" xmlns:r="http://schemas.openxmlformats.org/officeDocument/2006/relationships" xmlns:m="http://schemas.openxmlformats.org/officeDocument/2006/math" xmlns:v="urn:schemas-microsoft-com:vml" xmlns:wp14="http://schemas.microsoft.com/office/word/2010/wordprocessingDrawing" xmlns:wp="http://schemas.openxmlformats.org/drawingml/2006/wordprocessingDrawing" xmlns:w10="urn:schemas-microsoft-com:office:word" xmlns:w="http://schemas.openxmlformats.org/wordprocessingml/2006/main" xmlns:w14="http://schemas.microsoft.com/office/word/2010/wordml" xmlns:w15="http://schemas.microsoft.com/office/word/2012/wordml" xmlns:w16cex="http://schemas.microsoft.com/office/word/2018/wordml/cex" xmlns:w16cid="http://schemas.microsoft.com/office/word/2016/wordml/cid" xmlns:w16="http://schemas.microsoft.com/office/word/2018/wordml" xmlns:w16sdtdh="http://schemas.microsoft.com/office/word/2020/wordml/sdtdatahash" xmlns:w16se="http://schemas.microsoft.com/office/word/2015/wordml/symex" xmlns:wpg="http://schemas.microsoft.com/office/word/2010/wordprocessingGroup" xmlns:wpi="http://schemas.microsoft.com/office/word/2010/wordprocessingInk" xmlns:wne="http://schemas.microsoft.com/office/word/2006/wordml" xmlns:wps="http://schemas.microsoft.com/office/word/2010/wordprocessingShape" mc:Ignorable="w14 w15 w16se w16cid w16 w16cex w16sdtdh wp14">
   <w:body>
     <w:p>
       <w:r>
-        <w:t>Poner límites a las fotografías y videos.</w:t>
+        <w:t>Puse</w:t>
+      </w:r>
+      <w:r>
+        <w:t xml:space="preserve"> límites a</w:t>
+      </w:r>
+      <w:r>
+        <w:t xml:space="preserve">l número de </w:t>
+      </w:r>
+      <w:r>
+        <w:rPr>
+          <w:b/>
+          <w:bCs/>
+          <w:u w:val="single"/>
+        </w:rPr>
+        <w:t>fotografías y videos</w:t>
+      </w:r>
+      <w:r>
+        <w:t>.</w:t>
       </w:r>
     </w:p>
     <w:p>
       <w:r>
         <w:t>Antes</w:t>
       </w:r>
-    </w:p>
-    <w:p>
-      <w:r>
+      <w:r>
+        <w:t>:</w:t>
+      </w:r>
+    </w:p>
+    <w:p>
+      <w:r>
+        <w:rPr>
+          <w:noProof/>
+        </w:rPr>
         <w:drawing>
-          <wp:inline distT="0" distB="0" distL="0" distR="0" wp14:anchorId="1A1A809D" wp14:editId="2AE83280">
-            <wp:extent cx="5400040" cy="1195705"/>
-            <wp:effectExtent l="0" t="0" r="0" b="4445"/>
-            <wp:docPr id="2" name="Imagen 2"/>
+          <wp:inline distT="0" distB="0" distL="0" distR="0" wp14:anchorId="3EECCE3F" wp14:editId="26ACD2CF">
+            <wp:extent cx="5400040" cy="1782445"/>
+            <wp:effectExtent l="0" t="0" r="0" b="8255"/>
+            <wp:docPr id="2017231129" name="Imagen 1"/>
             <wp:cNvGraphicFramePr>
               <a:graphicFrameLocks xmlns:a="http://schemas.openxmlformats.org/drawingml/2006/main" noChangeAspect="1"/>
             </wp:cNvGraphicFramePr>
@@ -26,7 +49,7 @@
               <a:graphicData uri="http://schemas.openxmlformats.org/drawingml/2006/picture">
                 <pic:pic xmlns:pic="http://schemas.openxmlformats.org/drawingml/2006/picture">
                   <pic:nvPicPr>
-                    <pic:cNvPr id="1" name=""/>
+                    <pic:cNvPr id="2017231129" name=""/>
                     <pic:cNvPicPr/>
                   </pic:nvPicPr>
                   <pic:blipFill>
@@ -38,7 +61,7 @@
                   <pic:spPr>
                     <a:xfrm>
                       <a:off x="0" y="0"/>
-                      <a:ext cx="5400040" cy="1195705"/>
+                      <a:ext cx="5400040" cy="1782445"/>
                     </a:xfrm>
                     <a:prstGeom prst="rect">
                       <a:avLst/>
@@ -55,14 +78,20 @@
       <w:r>
         <w:t>Después</w:t>
       </w:r>
-    </w:p>
-    <w:p>
-      <w:r>
+      <w:r>
+        <w:t>:</w:t>
+      </w:r>
+    </w:p>
+    <w:p>
+      <w:r>
+        <w:rPr>
+          <w:noProof/>
+        </w:rPr>
         <w:drawing>
-          <wp:inline distT="0" distB="0" distL="0" distR="0" wp14:anchorId="2D37DADD" wp14:editId="09ECCE06">
-            <wp:extent cx="5400040" cy="1131570"/>
-            <wp:effectExtent l="0" t="0" r="0" b="0"/>
-            <wp:docPr id="1" name="Imagen 1"/>
+          <wp:inline distT="0" distB="0" distL="0" distR="0" wp14:anchorId="25800553" wp14:editId="4ABF438A">
+            <wp:extent cx="5400040" cy="1824990"/>
+            <wp:effectExtent l="0" t="0" r="0" b="3810"/>
+            <wp:docPr id="1441886164" name="Imagen 1" descr="Texto, Carta&#10;&#10;Descripción generada automáticamente"/>
             <wp:cNvGraphicFramePr>
               <a:graphicFrameLocks xmlns:a="http://schemas.openxmlformats.org/drawingml/2006/main" noChangeAspect="1"/>
             </wp:cNvGraphicFramePr>
@@ -70,7 +99,7 @@
               <a:graphicData uri="http://schemas.openxmlformats.org/drawingml/2006/picture">
                 <pic:pic xmlns:pic="http://schemas.openxmlformats.org/drawingml/2006/picture">
                   <pic:nvPicPr>
-                    <pic:cNvPr id="1" name=""/>
+                    <pic:cNvPr id="1441886164" name="Imagen 1" descr="Texto, Carta&#10;&#10;Descripción generada automáticamente"/>
                     <pic:cNvPicPr/>
                   </pic:nvPicPr>
                   <pic:blipFill>
@@ -82,7 +111,7 @@
                   <pic:spPr>
                     <a:xfrm>
                       <a:off x="0" y="0"/>
-                      <a:ext cx="5400040" cy="1131570"/>
+                      <a:ext cx="5400040" cy="1824990"/>
                     </a:xfrm>
                     <a:prstGeom prst="rect">
                       <a:avLst/>
@@ -106,34 +135,74 @@
     <w:p>
       <w:r>
         <w:lastRenderedPageBreak/>
-        <w:t xml:space="preserve">Cambié los tipos a doublé, y cambié el </w:t>
-      </w:r>
-      <w:proofErr w:type="spellStart"/>
-      <w:r>
-        <w:t>sequence</w:t>
-      </w:r>
-      <w:proofErr w:type="spellEnd"/>
-      <w:r>
-        <w:t xml:space="preserve"> por </w:t>
-      </w:r>
-      <w:proofErr w:type="spellStart"/>
-      <w:r>
-        <w:t>simpleContent</w:t>
-      </w:r>
-      <w:proofErr w:type="spellEnd"/>
+        <w:t>Cambié los tipos</w:t>
+      </w:r>
+      <w:r>
+        <w:t xml:space="preserve"> de </w:t>
+      </w:r>
+      <w:r>
+        <w:rPr>
+          <w:b/>
+          <w:bCs/>
+          <w:u w:val="single"/>
+        </w:rPr>
+        <w:t>coordenadas</w:t>
+      </w:r>
+      <w:r>
+        <w:t xml:space="preserve"> </w:t>
+      </w:r>
+      <w:r>
+        <w:t xml:space="preserve">de </w:t>
+      </w:r>
+      <w:r>
+        <w:rPr>
+          <w:i/>
+          <w:iCs/>
+        </w:rPr>
+        <w:t xml:space="preserve">string </w:t>
+      </w:r>
+      <w:r>
+        <w:t>a</w:t>
+      </w:r>
+      <w:r>
+        <w:t xml:space="preserve"> </w:t>
+      </w:r>
+      <w:r>
+        <w:rPr>
+          <w:i/>
+          <w:iCs/>
+        </w:rPr>
+        <w:t>doubl</w:t>
+      </w:r>
+      <w:r>
+        <w:rPr>
+          <w:i/>
+          <w:iCs/>
+        </w:rPr>
+        <w:t>e</w:t>
+      </w:r>
+      <w:r>
+        <w:t>.</w:t>
+      </w:r>
     </w:p>
     <w:p>
       <w:r>
         <w:t>Antes</w:t>
       </w:r>
-    </w:p>
-    <w:p>
-      <w:r>
+      <w:r>
+        <w:t>:</w:t>
+      </w:r>
+    </w:p>
+    <w:p>
+      <w:r>
+        <w:rPr>
+          <w:noProof/>
+        </w:rPr>
         <w:drawing>
-          <wp:inline distT="0" distB="0" distL="0" distR="0" wp14:anchorId="7AE479B2" wp14:editId="4F392390">
-            <wp:extent cx="4248743" cy="1790950"/>
+          <wp:inline distT="0" distB="0" distL="0" distR="0" wp14:anchorId="1741F300" wp14:editId="37C42F77">
+            <wp:extent cx="3474720" cy="1625786"/>
             <wp:effectExtent l="0" t="0" r="0" b="0"/>
-            <wp:docPr id="5" name="Imagen 5"/>
+            <wp:docPr id="1633994122" name="Imagen 1" descr="Texto, Carta&#10;&#10;Descripción generada automáticamente"/>
             <wp:cNvGraphicFramePr>
               <a:graphicFrameLocks xmlns:a="http://schemas.openxmlformats.org/drawingml/2006/main" noChangeAspect="1"/>
             </wp:cNvGraphicFramePr>
@@ -141,7 +210,7 @@
               <a:graphicData uri="http://schemas.openxmlformats.org/drawingml/2006/picture">
                 <pic:pic xmlns:pic="http://schemas.openxmlformats.org/drawingml/2006/picture">
                   <pic:nvPicPr>
-                    <pic:cNvPr id="1" name=""/>
+                    <pic:cNvPr id="1633994122" name="Imagen 1" descr="Texto, Carta&#10;&#10;Descripción generada automáticamente"/>
                     <pic:cNvPicPr/>
                   </pic:nvPicPr>
                   <pic:blipFill>
@@ -153,7 +222,7 @@
                   <pic:spPr>
                     <a:xfrm>
                       <a:off x="0" y="0"/>
-                      <a:ext cx="4248743" cy="1790950"/>
+                      <a:ext cx="3485818" cy="1630979"/>
                     </a:xfrm>
                     <a:prstGeom prst="rect">
                       <a:avLst/>
@@ -167,20 +236,23 @@
       </w:r>
     </w:p>
     <w:p>
-      <w:proofErr w:type="spellStart"/>
-      <w:r>
-        <w:t>Despues</w:t>
-      </w:r>
-      <w:proofErr w:type="spellEnd"/>
-    </w:p>
-    <w:p/>
-    <w:p>
-      <w:r>
+      <w:r>
+        <w:t>Despu</w:t>
+      </w:r>
+      <w:r>
+        <w:t>és:</w:t>
+      </w:r>
+    </w:p>
+    <w:p>
+      <w:r>
+        <w:rPr>
+          <w:noProof/>
+        </w:rPr>
         <w:drawing>
-          <wp:inline distT="0" distB="0" distL="0" distR="0" wp14:anchorId="25CAFB5A" wp14:editId="60B3BCA8">
-            <wp:extent cx="5400040" cy="2510790"/>
-            <wp:effectExtent l="0" t="0" r="0" b="3810"/>
-            <wp:docPr id="4" name="Imagen 4"/>
+          <wp:inline distT="0" distB="0" distL="0" distR="0" wp14:anchorId="30375C98" wp14:editId="0B7E6885">
+            <wp:extent cx="3372307" cy="1746614"/>
+            <wp:effectExtent l="0" t="0" r="0" b="6350"/>
+            <wp:docPr id="1708891663" name="Imagen 1" descr="Texto&#10;&#10;Descripción generada automáticamente"/>
             <wp:cNvGraphicFramePr>
               <a:graphicFrameLocks xmlns:a="http://schemas.openxmlformats.org/drawingml/2006/main" noChangeAspect="1"/>
             </wp:cNvGraphicFramePr>
@@ -188,7 +260,7 @@
               <a:graphicData uri="http://schemas.openxmlformats.org/drawingml/2006/picture">
                 <pic:pic xmlns:pic="http://schemas.openxmlformats.org/drawingml/2006/picture">
                   <pic:nvPicPr>
-                    <pic:cNvPr id="1" name=""/>
+                    <pic:cNvPr id="1708891663" name="Imagen 1" descr="Texto&#10;&#10;Descripción generada automáticamente"/>
                     <pic:cNvPicPr/>
                   </pic:nvPicPr>
                   <pic:blipFill>
@@ -200,7 +272,7 @@
                   <pic:spPr>
                     <a:xfrm>
                       <a:off x="0" y="0"/>
-                      <a:ext cx="5400040" cy="2510790"/>
+                      <a:ext cx="3379485" cy="1750332"/>
                     </a:xfrm>
                     <a:prstGeom prst="rect">
                       <a:avLst/>
@@ -215,41 +287,51 @@
     </w:p>
     <w:p/>
     <w:p>
-      <w:r>
-        <w:br w:type="page"/>
-      </w:r>
-    </w:p>
-    <w:p>
-      <w:r>
-        <w:lastRenderedPageBreak/>
-        <w:t>Recomendación</w:t>
-      </w:r>
-    </w:p>
-    <w:p>
-      <w:r>
-        <w:t xml:space="preserve">Añadir el </w:t>
-      </w:r>
-      <w:proofErr w:type="spellStart"/>
-      <w:r>
-        <w:t>simpleType</w:t>
-      </w:r>
-      <w:proofErr w:type="spellEnd"/>
-      <w:r>
-        <w:t xml:space="preserve"> y la </w:t>
-      </w:r>
-      <w:proofErr w:type="spellStart"/>
-      <w:r>
-        <w:t>restriccion</w:t>
-      </w:r>
-      <w:proofErr w:type="spellEnd"/>
+      <w:pPr>
+        <w:rPr>
+          <w:i/>
+          <w:iCs/>
+        </w:rPr>
+      </w:pPr>
+      <w:r>
+        <w:t xml:space="preserve">Cambié el tipo de </w:t>
+      </w:r>
+      <w:r>
+        <w:rPr>
+          <w:b/>
+          <w:bCs/>
+          <w:u w:val="single"/>
+        </w:rPr>
+        <w:t xml:space="preserve">distancia </w:t>
+      </w:r>
+      <w:r>
+        <w:t xml:space="preserve">de </w:t>
+      </w:r>
+      <w:r>
+        <w:rPr>
+          <w:i/>
+          <w:iCs/>
+        </w:rPr>
+        <w:t>string</w:t>
+      </w:r>
+      <w:r>
+        <w:t xml:space="preserve"> a </w:t>
+      </w:r>
+      <w:r>
+        <w:rPr>
+          <w:i/>
+          <w:iCs/>
+        </w:rPr>
+        <w:t>integer.</w:t>
+      </w:r>
     </w:p>
     <w:p>
       <w:r>
         <w:drawing>
-          <wp:inline distT="0" distB="0" distL="0" distR="0" wp14:anchorId="463A067C" wp14:editId="15E46B61">
-            <wp:extent cx="4401164" cy="1771897"/>
+          <wp:inline distT="0" distB="0" distL="0" distR="0" wp14:anchorId="32118920" wp14:editId="65C67015">
+            <wp:extent cx="4896533" cy="514422"/>
             <wp:effectExtent l="0" t="0" r="0" b="0"/>
-            <wp:docPr id="10" name="Imagen 10"/>
+            <wp:docPr id="1592597947" name="Imagen 1" descr="Imagen que contiene Escala de tiempo&#10;&#10;Descripción generada automáticamente"/>
             <wp:cNvGraphicFramePr>
               <a:graphicFrameLocks xmlns:a="http://schemas.openxmlformats.org/drawingml/2006/main" noChangeAspect="1"/>
             </wp:cNvGraphicFramePr>
@@ -257,7 +339,7 @@
               <a:graphicData uri="http://schemas.openxmlformats.org/drawingml/2006/picture">
                 <pic:pic xmlns:pic="http://schemas.openxmlformats.org/drawingml/2006/picture">
                   <pic:nvPicPr>
-                    <pic:cNvPr id="1" name=""/>
+                    <pic:cNvPr id="1592597947" name="Imagen 1" descr="Imagen que contiene Escala de tiempo&#10;&#10;Descripción generada automáticamente"/>
                     <pic:cNvPicPr/>
                   </pic:nvPicPr>
                   <pic:blipFill>
@@ -269,7 +351,7 @@
                   <pic:spPr>
                     <a:xfrm>
                       <a:off x="0" y="0"/>
-                      <a:ext cx="4401164" cy="1771897"/>
+                      <a:ext cx="4896533" cy="514422"/>
                     </a:xfrm>
                     <a:prstGeom prst="rect">
                       <a:avLst/>
@@ -281,8 +363,6 @@
           </wp:inline>
         </w:drawing>
       </w:r>
-      <w:bookmarkStart w:id="0" w:name="_GoBack"/>
-      <w:bookmarkEnd w:id="0"/>
     </w:p>
     <w:p>
       <w:r>
@@ -292,21 +372,77 @@
     <w:p>
       <w:r>
         <w:lastRenderedPageBreak/>
-        <w:t>Cambiar la cabecera</w:t>
-      </w:r>
-    </w:p>
-    <w:p>
-      <w:r>
-        <w:t>Antes</w:t>
-      </w:r>
-    </w:p>
-    <w:p>
-      <w:r>
+        <w:t xml:space="preserve">La </w:t>
+      </w:r>
+      <w:r>
+        <w:rPr>
+          <w:b/>
+          <w:bCs/>
+          <w:u w:val="single"/>
+        </w:rPr>
+        <w:t>r</w:t>
+      </w:r>
+      <w:r>
+        <w:rPr>
+          <w:b/>
+          <w:bCs/>
+          <w:u w:val="single"/>
+        </w:rPr>
+        <w:t>ecomendación</w:t>
+      </w:r>
+      <w:r>
+        <w:t xml:space="preserve"> de la ruta está restringido a un rango de 0 a 10.</w:t>
+      </w:r>
+    </w:p>
+    <w:p>
+      <w:pPr>
+        <w:jc w:val="both"/>
+      </w:pPr>
+      <w:r>
+        <w:t>Cambié a tipo entero, a</w:t>
+      </w:r>
+      <w:r>
+        <w:t>ñad</w:t>
+      </w:r>
+      <w:r>
+        <w:t xml:space="preserve">í </w:t>
+      </w:r>
+      <w:r>
+        <w:t xml:space="preserve">el </w:t>
+      </w:r>
+      <w:r>
+        <w:rPr>
+          <w:i/>
+          <w:iCs/>
+        </w:rPr>
+        <w:t>simpleType</w:t>
+      </w:r>
+      <w:r>
+        <w:t xml:space="preserve"> y la </w:t>
+      </w:r>
+      <w:r>
+        <w:t>restricción</w:t>
+      </w:r>
+      <w:r>
+        <w:t xml:space="preserve"> con los valores mínimo y máximo.</w:t>
+      </w:r>
+    </w:p>
+    <w:p>
+      <w:r>
+        <w:t>Antes:</w:t>
+      </w:r>
+      <w:r>
+        <w:br/>
+      </w:r>
+      <w:r>
+        <w:rPr>
+          <w:noProof/>
+        </w:rPr>
         <w:drawing>
-          <wp:inline distT="0" distB="0" distL="0" distR="0" wp14:anchorId="49CB911D" wp14:editId="575E8851">
-            <wp:extent cx="5400040" cy="822960"/>
-            <wp:effectExtent l="0" t="0" r="0" b="0"/>
-            <wp:docPr id="7" name="Imagen 7"/>
+          <wp:inline distT="0" distB="0" distL="0" distR="0" wp14:anchorId="753EBC20" wp14:editId="3C670FB8">
+            <wp:extent cx="3174365" cy="742837"/>
+            <wp:effectExtent l="0" t="0" r="6985" b="635"/>
+            <wp:docPr id="1786581215" name="Imagen 1" descr="Imagen que contiene Tabla&#10;&#10;Descripción generada automáticamente"/>
             <wp:cNvGraphicFramePr>
               <a:graphicFrameLocks xmlns:a="http://schemas.openxmlformats.org/drawingml/2006/main" noChangeAspect="1"/>
             </wp:cNvGraphicFramePr>
@@ -314,23 +450,30 @@
               <a:graphicData uri="http://schemas.openxmlformats.org/drawingml/2006/picture">
                 <pic:pic xmlns:pic="http://schemas.openxmlformats.org/drawingml/2006/picture">
                   <pic:nvPicPr>
-                    <pic:cNvPr id="1" name=""/>
+                    <pic:cNvPr id="1786581215" name="Imagen 1" descr="Imagen que contiene Tabla&#10;&#10;Descripción generada automáticamente"/>
                     <pic:cNvPicPr/>
                   </pic:nvPicPr>
-                  <pic:blipFill>
+                  <pic:blipFill rotWithShape="1">
                     <a:blip r:embed="rId11"/>
-                    <a:stretch>
-                      <a:fillRect/>
-                    </a:stretch>
+                    <a:srcRect t="78093"/>
+                    <a:stretch/>
                   </pic:blipFill>
-                  <pic:spPr>
+                  <pic:spPr bwMode="auto">
                     <a:xfrm>
                       <a:off x="0" y="0"/>
-                      <a:ext cx="5400040" cy="822960"/>
+                      <a:ext cx="3178784" cy="743871"/>
                     </a:xfrm>
                     <a:prstGeom prst="rect">
                       <a:avLst/>
                     </a:prstGeom>
+                    <a:ln>
+                      <a:noFill/>
+                    </a:ln>
+                    <a:extLst>
+                      <a:ext uri="{53640926-AAD7-44D8-BBD7-CCE9431645EC}">
+                        <a14:shadowObscured xmlns:a14="http://schemas.microsoft.com/office/drawing/2010/main"/>
+                      </a:ext>
+                    </a:extLst>
                   </pic:spPr>
                 </pic:pic>
               </a:graphicData>
@@ -340,12 +483,25 @@
       </w:r>
     </w:p>
     <w:p>
-      <w:r>
+      <w:pPr>
+        <w:rPr>
+          <w:u w:val="single"/>
+        </w:rPr>
+      </w:pPr>
+      <w:r>
+        <w:t>Después:</w:t>
+      </w:r>
+    </w:p>
+    <w:p>
+      <w:r>
+        <w:rPr>
+          <w:noProof/>
+        </w:rPr>
         <w:drawing>
-          <wp:inline distT="0" distB="0" distL="0" distR="0" wp14:anchorId="61AFB56A" wp14:editId="73EEFCF0">
-            <wp:extent cx="5400040" cy="1812290"/>
+          <wp:inline distT="0" distB="0" distL="0" distR="0" wp14:anchorId="3DB783A4" wp14:editId="4441F4E8">
+            <wp:extent cx="4839375" cy="1752845"/>
             <wp:effectExtent l="0" t="0" r="0" b="0"/>
-            <wp:docPr id="9" name="Imagen 9"/>
+            <wp:docPr id="173949453" name="Imagen 1" descr="Texto&#10;&#10;Descripción generada automáticamente"/>
             <wp:cNvGraphicFramePr>
               <a:graphicFrameLocks xmlns:a="http://schemas.openxmlformats.org/drawingml/2006/main" noChangeAspect="1"/>
             </wp:cNvGraphicFramePr>
@@ -353,7 +509,7 @@
               <a:graphicData uri="http://schemas.openxmlformats.org/drawingml/2006/picture">
                 <pic:pic xmlns:pic="http://schemas.openxmlformats.org/drawingml/2006/picture">
                   <pic:nvPicPr>
-                    <pic:cNvPr id="1" name=""/>
+                    <pic:cNvPr id="173949453" name="Imagen 1" descr="Texto&#10;&#10;Descripción generada automáticamente"/>
                     <pic:cNvPicPr/>
                   </pic:nvPicPr>
                   <pic:blipFill>
@@ -365,7 +521,7 @@
                   <pic:spPr>
                     <a:xfrm>
                       <a:off x="0" y="0"/>
-                      <a:ext cx="5400040" cy="1812290"/>
+                      <a:ext cx="4839375" cy="1752845"/>
                     </a:xfrm>
                     <a:prstGeom prst="rect">
                       <a:avLst/>
@@ -380,16 +536,36 @@
     </w:p>
     <w:p>
       <w:r>
-        <w:t>Después</w:t>
-      </w:r>
-    </w:p>
-    <w:p>
-      <w:r>
+        <w:br w:type="page"/>
+      </w:r>
+    </w:p>
+    <w:p>
+      <w:r>
+        <w:lastRenderedPageBreak/>
+        <w:t>Cambiar la cabecera</w:t>
+      </w:r>
+      <w:r>
+        <w:t xml:space="preserve"> tanto del .xml como el .xsd.</w:t>
+      </w:r>
+    </w:p>
+    <w:p>
+      <w:r>
+        <w:t>Antes</w:t>
+      </w:r>
+      <w:r>
+        <w:t>:</w:t>
+      </w:r>
+    </w:p>
+    <w:p>
+      <w:r>
+        <w:rPr>
+          <w:noProof/>
+        </w:rPr>
         <w:drawing>
-          <wp:inline distT="0" distB="0" distL="0" distR="0" wp14:anchorId="62A67807" wp14:editId="5311B205">
-            <wp:extent cx="5372850" cy="1514686"/>
-            <wp:effectExtent l="0" t="0" r="0" b="9525"/>
-            <wp:docPr id="8" name="Imagen 8"/>
+          <wp:inline distT="0" distB="0" distL="0" distR="0" wp14:anchorId="2CD34B51" wp14:editId="1069291C">
+            <wp:extent cx="4952390" cy="953906"/>
+            <wp:effectExtent l="0" t="0" r="635" b="0"/>
+            <wp:docPr id="36711588" name="Imagen 1" descr="Texto&#10;&#10;Descripción generada automáticamente"/>
             <wp:cNvGraphicFramePr>
               <a:graphicFrameLocks xmlns:a="http://schemas.openxmlformats.org/drawingml/2006/main" noChangeAspect="1"/>
             </wp:cNvGraphicFramePr>
@@ -397,7 +573,7 @@
               <a:graphicData uri="http://schemas.openxmlformats.org/drawingml/2006/picture">
                 <pic:pic xmlns:pic="http://schemas.openxmlformats.org/drawingml/2006/picture">
                   <pic:nvPicPr>
-                    <pic:cNvPr id="1" name=""/>
+                    <pic:cNvPr id="36711588" name="Imagen 1" descr="Texto&#10;&#10;Descripción generada automáticamente"/>
                     <pic:cNvPicPr/>
                   </pic:nvPicPr>
                   <pic:blipFill>
@@ -409,7 +585,7 @@
                   <pic:spPr>
                     <a:xfrm>
                       <a:off x="0" y="0"/>
-                      <a:ext cx="5372850" cy="1514686"/>
+                      <a:ext cx="4966602" cy="956643"/>
                     </a:xfrm>
                     <a:prstGeom prst="rect">
                       <a:avLst/>
@@ -422,9 +598,144 @@
         </w:drawing>
       </w:r>
     </w:p>
+    <w:p>
+      <w:r>
+        <w:rPr>
+          <w:noProof/>
+        </w:rPr>
+        <w:drawing>
+          <wp:inline distT="0" distB="0" distL="0" distR="0" wp14:anchorId="5E05EAA1" wp14:editId="240708EB">
+            <wp:extent cx="3753374" cy="1362265"/>
+            <wp:effectExtent l="0" t="0" r="0" b="9525"/>
+            <wp:docPr id="1405310633" name="Imagen 1" descr="Interfaz de usuario gráfica, Texto, Aplicación&#10;&#10;Descripción generada automáticamente"/>
+            <wp:cNvGraphicFramePr>
+              <a:graphicFrameLocks xmlns:a="http://schemas.openxmlformats.org/drawingml/2006/main" noChangeAspect="1"/>
+            </wp:cNvGraphicFramePr>
+            <a:graphic xmlns:a="http://schemas.openxmlformats.org/drawingml/2006/main">
+              <a:graphicData uri="http://schemas.openxmlformats.org/drawingml/2006/picture">
+                <pic:pic xmlns:pic="http://schemas.openxmlformats.org/drawingml/2006/picture">
+                  <pic:nvPicPr>
+                    <pic:cNvPr id="1405310633" name="Imagen 1" descr="Interfaz de usuario gráfica, Texto, Aplicación&#10;&#10;Descripción generada automáticamente"/>
+                    <pic:cNvPicPr/>
+                  </pic:nvPicPr>
+                  <pic:blipFill>
+                    <a:blip r:embed="rId14"/>
+                    <a:stretch>
+                      <a:fillRect/>
+                    </a:stretch>
+                  </pic:blipFill>
+                  <pic:spPr>
+                    <a:xfrm>
+                      <a:off x="0" y="0"/>
+                      <a:ext cx="3753374" cy="1362265"/>
+                    </a:xfrm>
+                    <a:prstGeom prst="rect">
+                      <a:avLst/>
+                    </a:prstGeom>
+                  </pic:spPr>
+                </pic:pic>
+              </a:graphicData>
+            </a:graphic>
+          </wp:inline>
+        </w:drawing>
+      </w:r>
+    </w:p>
+    <w:p/>
+    <w:p>
+      <w:r>
+        <w:t>Después</w:t>
+      </w:r>
+      <w:r>
+        <w:t>:</w:t>
+      </w:r>
+    </w:p>
+    <w:p>
+      <w:r>
+        <w:rPr>
+          <w:noProof/>
+        </w:rPr>
+        <w:drawing>
+          <wp:inline distT="0" distB="0" distL="0" distR="0" wp14:anchorId="705D90C4" wp14:editId="714654C6">
+            <wp:extent cx="5106009" cy="1684791"/>
+            <wp:effectExtent l="0" t="0" r="0" b="0"/>
+            <wp:docPr id="178091261" name="Imagen 1" descr="Texto, Carta&#10;&#10;Descripción generada automáticamente"/>
+            <wp:cNvGraphicFramePr>
+              <a:graphicFrameLocks xmlns:a="http://schemas.openxmlformats.org/drawingml/2006/main" noChangeAspect="1"/>
+            </wp:cNvGraphicFramePr>
+            <a:graphic xmlns:a="http://schemas.openxmlformats.org/drawingml/2006/main">
+              <a:graphicData uri="http://schemas.openxmlformats.org/drawingml/2006/picture">
+                <pic:pic xmlns:pic="http://schemas.openxmlformats.org/drawingml/2006/picture">
+                  <pic:nvPicPr>
+                    <pic:cNvPr id="178091261" name="Imagen 1" descr="Texto, Carta&#10;&#10;Descripción generada automáticamente"/>
+                    <pic:cNvPicPr/>
+                  </pic:nvPicPr>
+                  <pic:blipFill>
+                    <a:blip r:embed="rId15"/>
+                    <a:stretch>
+                      <a:fillRect/>
+                    </a:stretch>
+                  </pic:blipFill>
+                  <pic:spPr>
+                    <a:xfrm>
+                      <a:off x="0" y="0"/>
+                      <a:ext cx="5134622" cy="1694232"/>
+                    </a:xfrm>
+                    <a:prstGeom prst="rect">
+                      <a:avLst/>
+                    </a:prstGeom>
+                  </pic:spPr>
+                </pic:pic>
+              </a:graphicData>
+            </a:graphic>
+          </wp:inline>
+        </w:drawing>
+      </w:r>
+    </w:p>
+    <w:p>
+      <w:r>
+        <w:rPr>
+          <w:noProof/>
+        </w:rPr>
+        <w:drawing>
+          <wp:inline distT="0" distB="0" distL="0" distR="0" wp14:anchorId="1F327969" wp14:editId="6E6880A4">
+            <wp:extent cx="5163271" cy="1390844"/>
+            <wp:effectExtent l="0" t="0" r="0" b="0"/>
+            <wp:docPr id="251333448" name="Imagen 1" descr="Texto, Carta&#10;&#10;Descripción generada automáticamente"/>
+            <wp:cNvGraphicFramePr>
+              <a:graphicFrameLocks xmlns:a="http://schemas.openxmlformats.org/drawingml/2006/main" noChangeAspect="1"/>
+            </wp:cNvGraphicFramePr>
+            <a:graphic xmlns:a="http://schemas.openxmlformats.org/drawingml/2006/main">
+              <a:graphicData uri="http://schemas.openxmlformats.org/drawingml/2006/picture">
+                <pic:pic xmlns:pic="http://schemas.openxmlformats.org/drawingml/2006/picture">
+                  <pic:nvPicPr>
+                    <pic:cNvPr id="251333448" name="Imagen 1" descr="Texto, Carta&#10;&#10;Descripción generada automáticamente"/>
+                    <pic:cNvPicPr/>
+                  </pic:nvPicPr>
+                  <pic:blipFill>
+                    <a:blip r:embed="rId16"/>
+                    <a:stretch>
+                      <a:fillRect/>
+                    </a:stretch>
+                  </pic:blipFill>
+                  <pic:spPr>
+                    <a:xfrm>
+                      <a:off x="0" y="0"/>
+                      <a:ext cx="5163271" cy="1390844"/>
+                    </a:xfrm>
+                    <a:prstGeom prst="rect">
+                      <a:avLst/>
+                    </a:prstGeom>
+                  </pic:spPr>
+                </pic:pic>
+              </a:graphicData>
+            </a:graphic>
+          </wp:inline>
+        </w:drawing>
+      </w:r>
+    </w:p>
     <w:p/>
     <w:sectPr>
-      <w:headerReference w:type="default" r:id="rId14"/>
+      <w:headerReference w:type="default" r:id="rId17"/>
       <w:pgSz w:w="11906" w:h="16838"/>
       <w:pgMar w:top="1417" w:right="1701" w:bottom="1417" w:left="1701" w:header="708" w:footer="708" w:gutter="0"/>
       <w:cols w:space="708"/>
@@ -435,7 +746,7 @@
 </file>
 
 <file path=word/endnotes.xml><?xml version="1.0" encoding="utf-8"?>
-<w:endnotes xmlns:wpc="http://schemas.microsoft.com/office/word/2010/wordprocessingCanvas" xmlns:cx="http://schemas.microsoft.com/office/drawing/2014/chartex" xmlns:cx1="http://schemas.microsoft.com/office/drawing/2015/9/8/chartex" xmlns:mc="http://schemas.openxmlformats.org/markup-compatibility/2006" xmlns:o="urn:schemas-microsoft-com:office:office" xmlns:r="http://schemas.openxmlformats.org/officeDocument/2006/relationships" xmlns:m="http://schemas.openxmlformats.org/officeDocument/2006/math" xmlns:v="urn:schemas-microsoft-com:vml" xmlns:wp14="http://schemas.microsoft.com/office/word/2010/wordprocessingDrawing" xmlns:wp="http://schemas.openxmlformats.org/drawingml/2006/wordprocessingDrawing" xmlns:w10="urn:schemas-microsoft-com:office:word" xmlns:w="http://schemas.openxmlformats.org/wordprocessingml/2006/main" xmlns:w14="http://schemas.microsoft.com/office/word/2010/wordml" xmlns:w15="http://schemas.microsoft.com/office/word/2012/wordml" xmlns:w16se="http://schemas.microsoft.com/office/word/2015/wordml/symex" xmlns:wpg="http://schemas.microsoft.com/office/word/2010/wordprocessingGroup" xmlns:wpi="http://schemas.microsoft.com/office/word/2010/wordprocessingInk" xmlns:wne="http://schemas.microsoft.com/office/word/2006/wordml" xmlns:wps="http://schemas.microsoft.com/office/word/2010/wordprocessingShape" mc:Ignorable="w14 w15 w16se wp14">
+<w:endnotes xmlns:wpc="http://schemas.microsoft.com/office/word/2010/wordprocessingCanvas" xmlns:cx="http://schemas.microsoft.com/office/drawing/2014/chartex" xmlns:cx1="http://schemas.microsoft.com/office/drawing/2015/9/8/chartex" xmlns:cx2="http://schemas.microsoft.com/office/drawing/2015/10/21/chartex" xmlns:cx3="http://schemas.microsoft.com/office/drawing/2016/5/9/chartex" xmlns:cx4="http://schemas.microsoft.com/office/drawing/2016/5/10/chartex" xmlns:cx5="http://schemas.microsoft.com/office/drawing/2016/5/11/chartex" xmlns:cx6="http://schemas.microsoft.com/office/drawing/2016/5/12/chartex" xmlns:cx7="http://schemas.microsoft.com/office/drawing/2016/5/13/chartex" xmlns:cx8="http://schemas.microsoft.com/office/drawing/2016/5/14/chartex" xmlns:mc="http://schemas.openxmlformats.org/markup-compatibility/2006" xmlns:aink="http://schemas.microsoft.com/office/drawing/2016/ink" xmlns:am3d="http://schemas.microsoft.com/office/drawing/2017/model3d" xmlns:o="urn:schemas-microsoft-com:office:office" xmlns:oel="http://schemas.microsoft.com/office/2019/extlst" xmlns:r="http://schemas.openxmlformats.org/officeDocument/2006/relationships" xmlns:m="http://schemas.openxmlformats.org/officeDocument/2006/math" xmlns:v="urn:schemas-microsoft-com:vml" xmlns:wp14="http://schemas.microsoft.com/office/word/2010/wordprocessingDrawing" xmlns:wp="http://schemas.openxmlformats.org/drawingml/2006/wordprocessingDrawing" xmlns:w10="urn:schemas-microsoft-com:office:word" xmlns:w="http://schemas.openxmlformats.org/wordprocessingml/2006/main" xmlns:w14="http://schemas.microsoft.com/office/word/2010/wordml" xmlns:w15="http://schemas.microsoft.com/office/word/2012/wordml" xmlns:w16cex="http://schemas.microsoft.com/office/word/2018/wordml/cex" xmlns:w16cid="http://schemas.microsoft.com/office/word/2016/wordml/cid" xmlns:w16="http://schemas.microsoft.com/office/word/2018/wordml" xmlns:w16sdtdh="http://schemas.microsoft.com/office/word/2020/wordml/sdtdatahash" xmlns:w16se="http://schemas.microsoft.com/office/word/2015/wordml/symex" xmlns:wpg="http://schemas.microsoft.com/office/word/2010/wordprocessingGroup" xmlns:wpi="http://schemas.microsoft.com/office/word/2010/wordprocessingInk" xmlns:wne="http://schemas.microsoft.com/office/word/2006/wordml" xmlns:wps="http://schemas.microsoft.com/office/word/2010/wordprocessingShape" mc:Ignorable="w14 w15 w16se w16cid w16 w16cex w16sdtdh wp14">
   <w:endnote w:type="separator" w:id="-1">
     <w:p>
       <w:pPr>
@@ -460,7 +771,7 @@
 </file>
 
 <file path=word/footnotes.xml><?xml version="1.0" encoding="utf-8"?>
-<w:footnotes xmlns:wpc="http://schemas.microsoft.com/office/word/2010/wordprocessingCanvas" xmlns:cx="http://schemas.microsoft.com/office/drawing/2014/chartex" xmlns:cx1="http://schemas.microsoft.com/office/drawing/2015/9/8/chartex" xmlns:mc="http://schemas.openxmlformats.org/markup-compatibility/2006" xmlns:o="urn:schemas-microsoft-com:office:office" xmlns:r="http://schemas.openxmlformats.org/officeDocument/2006/relationships" xmlns:m="http://schemas.openxmlformats.org/officeDocument/2006/math" xmlns:v="urn:schemas-microsoft-com:vml" xmlns:wp14="http://schemas.microsoft.com/office/word/2010/wordprocessingDrawing" xmlns:wp="http://schemas.openxmlformats.org/drawingml/2006/wordprocessingDrawing" xmlns:w10="urn:schemas-microsoft-com:office:word" xmlns:w="http://schemas.openxmlformats.org/wordprocessingml/2006/main" xmlns:w14="http://schemas.microsoft.com/office/word/2010/wordml" xmlns:w15="http://schemas.microsoft.com/office/word/2012/wordml" xmlns:w16se="http://schemas.microsoft.com/office/word/2015/wordml/symex" xmlns:wpg="http://schemas.microsoft.com/office/word/2010/wordprocessingGroup" xmlns:wpi="http://schemas.microsoft.com/office/word/2010/wordprocessingInk" xmlns:wne="http://schemas.microsoft.com/office/word/2006/wordml" xmlns:wps="http://schemas.microsoft.com/office/word/2010/wordprocessingShape" mc:Ignorable="w14 w15 w16se wp14">
+<w:footnotes xmlns:wpc="http://schemas.microsoft.com/office/word/2010/wordprocessingCanvas" xmlns:cx="http://schemas.microsoft.com/office/drawing/2014/chartex" xmlns:cx1="http://schemas.microsoft.com/office/drawing/2015/9/8/chartex" xmlns:cx2="http://schemas.microsoft.com/office/drawing/2015/10/21/chartex" xmlns:cx3="http://schemas.microsoft.com/office/drawing/2016/5/9/chartex" xmlns:cx4="http://schemas.microsoft.com/office/drawing/2016/5/10/chartex" xmlns:cx5="http://schemas.microsoft.com/office/drawing/2016/5/11/chartex" xmlns:cx6="http://schemas.microsoft.com/office/drawing/2016/5/12/chartex" xmlns:cx7="http://schemas.microsoft.com/office/drawing/2016/5/13/chartex" xmlns:cx8="http://schemas.microsoft.com/office/drawing/2016/5/14/chartex" xmlns:mc="http://schemas.openxmlformats.org/markup-compatibility/2006" xmlns:aink="http://schemas.microsoft.com/office/drawing/2016/ink" xmlns:am3d="http://schemas.microsoft.com/office/drawing/2017/model3d" xmlns:o="urn:schemas-microsoft-com:office:office" xmlns:oel="http://schemas.microsoft.com/office/2019/extlst" xmlns:r="http://schemas.openxmlformats.org/officeDocument/2006/relationships" xmlns:m="http://schemas.openxmlformats.org/officeDocument/2006/math" xmlns:v="urn:schemas-microsoft-com:vml" xmlns:wp14="http://schemas.microsoft.com/office/word/2010/wordprocessingDrawing" xmlns:wp="http://schemas.openxmlformats.org/drawingml/2006/wordprocessingDrawing" xmlns:w10="urn:schemas-microsoft-com:office:word" xmlns:w="http://schemas.openxmlformats.org/wordprocessingml/2006/main" xmlns:w14="http://schemas.microsoft.com/office/word/2010/wordml" xmlns:w15="http://schemas.microsoft.com/office/word/2012/wordml" xmlns:w16cex="http://schemas.microsoft.com/office/word/2018/wordml/cex" xmlns:w16cid="http://schemas.microsoft.com/office/word/2016/wordml/cid" xmlns:w16="http://schemas.microsoft.com/office/word/2018/wordml" xmlns:w16sdtdh="http://schemas.microsoft.com/office/word/2020/wordml/sdtdatahash" xmlns:w16se="http://schemas.microsoft.com/office/word/2015/wordml/symex" xmlns:wpg="http://schemas.microsoft.com/office/word/2010/wordprocessingGroup" xmlns:wpi="http://schemas.microsoft.com/office/word/2010/wordprocessingInk" xmlns:wne="http://schemas.microsoft.com/office/word/2006/wordml" xmlns:wps="http://schemas.microsoft.com/office/word/2010/wordprocessingShape" mc:Ignorable="w14 w15 w16se w16cid w16 w16cex w16sdtdh wp14">
   <w:footnote w:type="separator" w:id="-1">
     <w:p>
       <w:pPr>
@@ -485,7 +796,7 @@
 </file>
 
 <file path=word/header1.xml><?xml version="1.0" encoding="utf-8"?>
-<w:hdr xmlns:wpc="http://schemas.microsoft.com/office/word/2010/wordprocessingCanvas" xmlns:cx="http://schemas.microsoft.com/office/drawing/2014/chartex" xmlns:cx1="http://schemas.microsoft.com/office/drawing/2015/9/8/chartex" xmlns:mc="http://schemas.openxmlformats.org/markup-compatibility/2006" xmlns:o="urn:schemas-microsoft-com:office:office" xmlns:r="http://schemas.openxmlformats.org/officeDocument/2006/relationships" xmlns:m="http://schemas.openxmlformats.org/officeDocument/2006/math" xmlns:v="urn:schemas-microsoft-com:vml" xmlns:wp14="http://schemas.microsoft.com/office/word/2010/wordprocessingDrawing" xmlns:wp="http://schemas.openxmlformats.org/drawingml/2006/wordprocessingDrawing" xmlns:w10="urn:schemas-microsoft-com:office:word" xmlns:w="http://schemas.openxmlformats.org/wordprocessingml/2006/main" xmlns:w14="http://schemas.microsoft.com/office/word/2010/wordml" xmlns:w15="http://schemas.microsoft.com/office/word/2012/wordml" xmlns:w16se="http://schemas.microsoft.com/office/word/2015/wordml/symex" xmlns:wpg="http://schemas.microsoft.com/office/word/2010/wordprocessingGroup" xmlns:wpi="http://schemas.microsoft.com/office/word/2010/wordprocessingInk" xmlns:wne="http://schemas.microsoft.com/office/word/2006/wordml" xmlns:wps="http://schemas.microsoft.com/office/word/2010/wordprocessingShape" mc:Ignorable="w14 w15 w16se wp14">
+<w:hdr xmlns:wpc="http://schemas.microsoft.com/office/word/2010/wordprocessingCanvas" xmlns:cx="http://schemas.microsoft.com/office/drawing/2014/chartex" xmlns:cx1="http://schemas.microsoft.com/office/drawing/2015/9/8/chartex" xmlns:cx2="http://schemas.microsoft.com/office/drawing/2015/10/21/chartex" xmlns:cx3="http://schemas.microsoft.com/office/drawing/2016/5/9/chartex" xmlns:cx4="http://schemas.microsoft.com/office/drawing/2016/5/10/chartex" xmlns:cx5="http://schemas.microsoft.com/office/drawing/2016/5/11/chartex" xmlns:cx6="http://schemas.microsoft.com/office/drawing/2016/5/12/chartex" xmlns:cx7="http://schemas.microsoft.com/office/drawing/2016/5/13/chartex" xmlns:cx8="http://schemas.microsoft.com/office/drawing/2016/5/14/chartex" xmlns:mc="http://schemas.openxmlformats.org/markup-compatibility/2006" xmlns:aink="http://schemas.microsoft.com/office/drawing/2016/ink" xmlns:am3d="http://schemas.microsoft.com/office/drawing/2017/model3d" xmlns:o="urn:schemas-microsoft-com:office:office" xmlns:oel="http://schemas.microsoft.com/office/2019/extlst" xmlns:r="http://schemas.openxmlformats.org/officeDocument/2006/relationships" xmlns:m="http://schemas.openxmlformats.org/officeDocument/2006/math" xmlns:v="urn:schemas-microsoft-com:vml" xmlns:wp14="http://schemas.microsoft.com/office/word/2010/wordprocessingDrawing" xmlns:wp="http://schemas.openxmlformats.org/drawingml/2006/wordprocessingDrawing" xmlns:w10="urn:schemas-microsoft-com:office:word" xmlns:w="http://schemas.openxmlformats.org/wordprocessingml/2006/main" xmlns:w14="http://schemas.microsoft.com/office/word/2010/wordml" xmlns:w15="http://schemas.microsoft.com/office/word/2012/wordml" xmlns:w16cex="http://schemas.microsoft.com/office/word/2018/wordml/cex" xmlns:w16cid="http://schemas.microsoft.com/office/word/2016/wordml/cid" xmlns:w16="http://schemas.microsoft.com/office/word/2018/wordml" xmlns:w16sdtdh="http://schemas.microsoft.com/office/word/2020/wordml/sdtdatahash" xmlns:w16se="http://schemas.microsoft.com/office/word/2015/wordml/symex" xmlns:wpg="http://schemas.microsoft.com/office/word/2010/wordprocessingGroup" xmlns:wpi="http://schemas.microsoft.com/office/word/2010/wordprocessingInk" xmlns:wne="http://schemas.microsoft.com/office/word/2006/wordml" xmlns:wps="http://schemas.microsoft.com/office/word/2010/wordprocessingShape" mc:Ignorable="w14 w15 w16se w16cid w16 w16cex w16sdtdh wp14">
   <w:p>
     <w:pPr>
       <w:pStyle w:val="Encabezado"/>
@@ -505,7 +816,7 @@
 </file>
 
 <file path=word/styles.xml><?xml version="1.0" encoding="utf-8"?>
-<w:styles xmlns:mc="http://schemas.openxmlformats.org/markup-compatibility/2006" xmlns:r="http://schemas.openxmlformats.org/officeDocument/2006/relationships" xmlns:w="http://schemas.openxmlformats.org/wordprocessingml/2006/main" xmlns:w14="http://schemas.microsoft.com/office/word/2010/wordml" xmlns:w15="http://schemas.microsoft.com/office/word/2012/wordml" xmlns:w16se="http://schemas.microsoft.com/office/word/2015/wordml/symex" mc:Ignorable="w14 w15 w16se">
+<w:styles xmlns:mc="http://schemas.openxmlformats.org/markup-compatibility/2006" xmlns:r="http://schemas.openxmlformats.org/officeDocument/2006/relationships" xmlns:w="http://schemas.openxmlformats.org/wordprocessingml/2006/main" xmlns:w14="http://schemas.microsoft.com/office/word/2010/wordml" xmlns:w15="http://schemas.microsoft.com/office/word/2012/wordml" xmlns:w16cex="http://schemas.microsoft.com/office/word/2018/wordml/cex" xmlns:w16cid="http://schemas.microsoft.com/office/word/2016/wordml/cid" xmlns:w16="http://schemas.microsoft.com/office/word/2018/wordml" xmlns:w16sdtdh="http://schemas.microsoft.com/office/word/2020/wordml/sdtdatahash" xmlns:w16se="http://schemas.microsoft.com/office/word/2015/wordml/symex" mc:Ignorable="w14 w15 w16se w16cid w16 w16cex w16sdtdh">
   <w:docDefaults>
     <w:rPrDefault>
       <w:rPr>
@@ -521,7 +832,7 @@
       </w:pPr>
     </w:pPrDefault>
   </w:docDefaults>
-  <w:latentStyles w:defLockedState="0" w:defUIPriority="99" w:defSemiHidden="0" w:defUnhideWhenUsed="0" w:defQFormat="0" w:count="371">
+  <w:latentStyles w:defLockedState="0" w:defUIPriority="99" w:defSemiHidden="0" w:defUnhideWhenUsed="0" w:defQFormat="0" w:count="376">
     <w:lsdException w:name="Normal" w:uiPriority="0" w:qFormat="1"/>
     <w:lsdException w:name="heading 1" w:uiPriority="9" w:qFormat="1"/>
     <w:lsdException w:name="heading 2" w:semiHidden="1" w:uiPriority="9" w:unhideWhenUsed="1" w:qFormat="1"/>
@@ -893,6 +1204,11 @@
     <w:lsdException w:name="List Table 5 Dark Accent 6" w:uiPriority="50"/>
     <w:lsdException w:name="List Table 6 Colorful Accent 6" w:uiPriority="51"/>
     <w:lsdException w:name="List Table 7 Colorful Accent 6" w:uiPriority="52"/>
+    <w:lsdException w:name="Mention" w:semiHidden="1" w:unhideWhenUsed="1"/>
+    <w:lsdException w:name="Smart Hyperlink" w:semiHidden="1" w:unhideWhenUsed="1"/>
+    <w:lsdException w:name="Hashtag" w:semiHidden="1" w:unhideWhenUsed="1"/>
+    <w:lsdException w:name="Unresolved Mention" w:semiHidden="1" w:unhideWhenUsed="1"/>
+    <w:lsdException w:name="Smart Link" w:semiHidden="1" w:unhideWhenUsed="1"/>
   </w:latentStyles>
   <w:style w:type="paragraph" w:default="1" w:styleId="Normal">
     <w:name w:val="Normal"/>

</xml_diff>